<commit_message>
Update Bien Ban Nghiem Thu Module - UpdateTable.docx
</commit_message>
<xml_diff>
--- a/Kiểm Thử/M/Bien Ban Nghiem Thu Module - UpdateTable.docx
+++ b/Kiểm Thử/M/Bien Ban Nghiem Thu Module - UpdateTable.docx
@@ -109,8 +109,8 @@
         <w:tblLook w:val="04A0" w:firstRow="1" w:lastRow="0" w:firstColumn="1" w:lastColumn="0" w:noHBand="0" w:noVBand="1"/>
       </w:tblPr>
       <w:tblGrid>
-        <w:gridCol w:w="2628"/>
-        <w:gridCol w:w="6948"/>
+        <w:gridCol w:w="2597"/>
+        <w:gridCol w:w="6763"/>
       </w:tblGrid>
       <w:tr>
         <w:tc>
@@ -7931,13 +7931,6 @@
           <w:szCs w:val="19"/>
         </w:rPr>
         <w:tab/>
-      </w:r>
-      <w:r>
-        <w:rPr>
-          <w:rFonts w:ascii="Cascadia Mono" w:hAnsi="Cascadia Mono" w:cs="Cascadia Mono"/>
-          <w:sz w:val="19"/>
-          <w:szCs w:val="19"/>
-        </w:rPr>
         <w:t>last = &amp;ListPara.Last();</w:t>
       </w:r>
     </w:p>
@@ -7990,13 +7983,6 @@
           <w:szCs w:val="19"/>
         </w:rPr>
         <w:tab/>
-      </w:r>
-      <w:r>
-        <w:rPr>
-          <w:rFonts w:ascii="Cascadia Mono" w:hAnsi="Cascadia Mono" w:cs="Cascadia Mono"/>
-          <w:sz w:val="19"/>
-          <w:szCs w:val="19"/>
-        </w:rPr>
         <w:t>item = *first</w:t>
       </w:r>
     </w:p>
@@ -8512,6 +8498,93 @@
           <w:sz w:val="19"/>
           <w:szCs w:val="19"/>
         </w:rPr>
+        <w:t xml:space="preserve"> C1 P15 C2</w:t>
+      </w:r>
+    </w:p>
+    <w:p>
+      <w:pPr>
+        <w:spacing w:after="0"/>
+        <w:rPr>
+          <w:rFonts w:ascii="Cascadia Mono" w:hAnsi="Cascadia Mono" w:cs="Cascadia Mono"/>
+          <w:color w:val="000000"/>
+          <w:sz w:val="19"/>
+          <w:szCs w:val="19"/>
+        </w:rPr>
+      </w:pPr>
+      <w:r>
+        <w:rPr>
+          <w:rFonts w:ascii="Cascadia Mono" w:hAnsi="Cascadia Mono" w:cs="Cascadia Mono"/>
+          <w:color w:val="000000"/>
+          <w:sz w:val="19"/>
+          <w:szCs w:val="19"/>
+        </w:rPr>
+        <w:tab/>
+      </w:r>
+      <w:r>
+        <w:rPr>
+          <w:rFonts w:ascii="Cascadia Mono" w:hAnsi="Cascadia Mono" w:cs="Cascadia Mono"/>
+          <w:color w:val="000000"/>
+          <w:sz w:val="19"/>
+          <w:szCs w:val="19"/>
+        </w:rPr>
+        <w:tab/>
+      </w:r>
+      <w:r>
+        <w:rPr>
+          <w:rFonts w:ascii="Cascadia Mono" w:hAnsi="Cascadia Mono" w:cs="Cascadia Mono"/>
+          <w:color w:val="000000"/>
+          <w:sz w:val="19"/>
+          <w:szCs w:val="19"/>
+        </w:rPr>
+        <w:tab/>
+        <w:t>}</w:t>
+      </w:r>
+    </w:p>
+    <w:p>
+      <w:pPr>
+        <w:spacing w:after="0"/>
+        <w:rPr>
+          <w:rFonts w:ascii="Cascadia Mono" w:hAnsi="Cascadia Mono" w:cs="Cascadia Mono"/>
+          <w:color w:val="000000"/>
+          <w:sz w:val="19"/>
+          <w:szCs w:val="19"/>
+        </w:rPr>
+      </w:pPr>
+      <w:r>
+        <w:rPr>
+          <w:rFonts w:ascii="Cascadia Mono" w:hAnsi="Cascadia Mono" w:cs="Cascadia Mono"/>
+          <w:color w:val="000000"/>
+          <w:sz w:val="19"/>
+          <w:szCs w:val="19"/>
+        </w:rPr>
+        <w:tab/>
+      </w:r>
+      <w:r>
+        <w:rPr>
+          <w:rFonts w:ascii="Cascadia Mono" w:hAnsi="Cascadia Mono" w:cs="Cascadia Mono"/>
+          <w:color w:val="000000"/>
+          <w:sz w:val="19"/>
+          <w:szCs w:val="19"/>
+        </w:rPr>
+        <w:tab/>
+      </w:r>
+      <w:r>
+        <w:rPr>
+          <w:rFonts w:ascii="Cascadia Mono" w:hAnsi="Cascadia Mono" w:cs="Cascadia Mono"/>
+          <w:color w:val="000000"/>
+          <w:sz w:val="19"/>
+          <w:szCs w:val="19"/>
+        </w:rPr>
+        <w:tab/>
+        <w:t>P16</w:t>
+      </w:r>
+      <w:r>
+        <w:rPr>
+          <w:rFonts w:ascii="Cascadia Mono" w:hAnsi="Cascadia Mono" w:cs="Cascadia Mono"/>
+          <w:color w:val="000000"/>
+          <w:sz w:val="19"/>
+          <w:szCs w:val="19"/>
+        </w:rPr>
         <w:t xml:space="preserve"> </w:t>
       </w:r>
       <w:r>
@@ -8521,7 +8594,16 @@
           <w:sz w:val="19"/>
           <w:szCs w:val="19"/>
         </w:rPr>
-        <w:t>C1 P15 C2</w:t>
+        <w:t>//</w:t>
+      </w:r>
+      <w:r>
+        <w:rPr>
+          <w:rFonts w:ascii="Cascadia Mono" w:hAnsi="Cascadia Mono" w:cs="Cascadia Mono"/>
+          <w:color w:val="FF0000"/>
+          <w:sz w:val="19"/>
+          <w:szCs w:val="19"/>
+        </w:rPr>
+        <w:t xml:space="preserve"> C2 P16 C3</w:t>
       </w:r>
     </w:p>
     <w:p>
@@ -8551,15 +8633,6 @@
           <w:szCs w:val="19"/>
         </w:rPr>
         <w:tab/>
-      </w:r>
-      <w:r>
-        <w:rPr>
-          <w:rFonts w:ascii="Cascadia Mono" w:hAnsi="Cascadia Mono" w:cs="Cascadia Mono"/>
-          <w:color w:val="000000"/>
-          <w:sz w:val="19"/>
-          <w:szCs w:val="19"/>
-        </w:rPr>
-        <w:tab/>
         <w:t>}</w:t>
       </w:r>
     </w:p>
@@ -8598,8 +8671,7 @@
           <w:sz w:val="19"/>
           <w:szCs w:val="19"/>
         </w:rPr>
-        <w:tab/>
-        <w:t>P16</w:t>
+        <w:t>E5 – L &gt; E1</w:t>
       </w:r>
       <w:r>
         <w:rPr>
@@ -8635,7 +8707,34 @@
           <w:sz w:val="19"/>
           <w:szCs w:val="19"/>
         </w:rPr>
-        <w:t>C2 P16 C3</w:t>
+        <w:t xml:space="preserve">{C, </w:t>
+      </w:r>
+      <w:r>
+        <w:rPr>
+          <w:rFonts w:ascii="Cascadia Mono" w:hAnsi="Cascadia Mono" w:cs="Cascadia Mono"/>
+          <w:color w:val="FF0000"/>
+          <w:sz w:val="19"/>
+          <w:szCs w:val="19"/>
+        </w:rPr>
+        <w:t>E5</w:t>
+      </w:r>
+      <w:r>
+        <w:rPr>
+          <w:rFonts w:ascii="Cascadia Mono" w:hAnsi="Cascadia Mono" w:cs="Cascadia Mono"/>
+          <w:color w:val="FF0000"/>
+          <w:sz w:val="19"/>
+          <w:szCs w:val="19"/>
+        </w:rPr>
+        <w:t>}</w:t>
+      </w:r>
+      <w:r>
+        <w:rPr>
+          <w:rFonts w:ascii="Cascadia Mono" w:hAnsi="Cascadia Mono" w:cs="Cascadia Mono"/>
+          <w:color w:val="FF0000"/>
+          <w:sz w:val="19"/>
+          <w:szCs w:val="19"/>
+        </w:rPr>
+        <w:t xml:space="preserve"> – L &gt; B</w:t>
       </w:r>
     </w:p>
     <w:p>
@@ -8665,6 +8764,143 @@
           <w:szCs w:val="19"/>
         </w:rPr>
         <w:tab/>
+      </w:r>
+      <w:r>
+        <w:rPr>
+          <w:rFonts w:ascii="Cascadia Mono" w:hAnsi="Cascadia Mono" w:cs="Cascadia Mono"/>
+          <w:color w:val="000000"/>
+          <w:sz w:val="19"/>
+          <w:szCs w:val="19"/>
+        </w:rPr>
+        <w:t>P1 – L &gt; B</w:t>
+      </w:r>
+    </w:p>
+    <w:p>
+      <w:pPr>
+        <w:spacing w:after="0"/>
+        <w:rPr>
+          <w:rFonts w:ascii="Cascadia Mono" w:hAnsi="Cascadia Mono" w:cs="Cascadia Mono"/>
+          <w:color w:val="000000"/>
+          <w:sz w:val="19"/>
+          <w:szCs w:val="19"/>
+        </w:rPr>
+      </w:pPr>
+      <w:r>
+        <w:rPr>
+          <w:rFonts w:ascii="Cascadia Mono" w:hAnsi="Cascadia Mono" w:cs="Cascadia Mono"/>
+          <w:color w:val="000000"/>
+          <w:sz w:val="19"/>
+          <w:szCs w:val="19"/>
+        </w:rPr>
+        <w:tab/>
+      </w:r>
+      <w:r>
+        <w:rPr>
+          <w:rFonts w:ascii="Cascadia Mono" w:hAnsi="Cascadia Mono" w:cs="Cascadia Mono"/>
+          <w:color w:val="000000"/>
+          <w:sz w:val="19"/>
+          <w:szCs w:val="19"/>
+        </w:rPr>
+        <w:tab/>
+        <w:t>P2</w:t>
+      </w:r>
+      <w:r>
+        <w:rPr>
+          <w:rFonts w:ascii="Cascadia Mono" w:hAnsi="Cascadia Mono" w:cs="Cascadia Mono"/>
+          <w:color w:val="000000"/>
+          <w:sz w:val="19"/>
+          <w:szCs w:val="19"/>
+        </w:rPr>
+        <w:t xml:space="preserve"> </w:t>
+      </w:r>
+    </w:p>
+    <w:p>
+      <w:pPr>
+        <w:spacing w:after="0"/>
+        <w:rPr>
+          <w:rFonts w:ascii="Cascadia Mono" w:hAnsi="Cascadia Mono" w:cs="Cascadia Mono"/>
+          <w:color w:val="000000"/>
+          <w:sz w:val="19"/>
+          <w:szCs w:val="19"/>
+        </w:rPr>
+      </w:pPr>
+      <w:r>
+        <w:rPr>
+          <w:rFonts w:ascii="Cascadia Mono" w:hAnsi="Cascadia Mono" w:cs="Cascadia Mono"/>
+          <w:color w:val="000000"/>
+          <w:sz w:val="19"/>
+          <w:szCs w:val="19"/>
+        </w:rPr>
+        <w:tab/>
+      </w:r>
+      <w:r>
+        <w:rPr>
+          <w:rFonts w:ascii="Cascadia Mono" w:hAnsi="Cascadia Mono" w:cs="Cascadia Mono"/>
+          <w:color w:val="000000"/>
+          <w:sz w:val="19"/>
+          <w:szCs w:val="19"/>
+        </w:rPr>
+        <w:tab/>
+        <w:t>E2</w:t>
+      </w:r>
+    </w:p>
+    <w:p>
+      <w:pPr>
+        <w:spacing w:after="0"/>
+        <w:rPr>
+          <w:rFonts w:ascii="Cascadia Mono" w:hAnsi="Cascadia Mono" w:cs="Cascadia Mono"/>
+          <w:color w:val="000000"/>
+          <w:sz w:val="19"/>
+          <w:szCs w:val="19"/>
+        </w:rPr>
+      </w:pPr>
+      <w:r>
+        <w:rPr>
+          <w:rFonts w:ascii="Cascadia Mono" w:hAnsi="Cascadia Mono" w:cs="Cascadia Mono"/>
+          <w:color w:val="000000"/>
+          <w:sz w:val="19"/>
+          <w:szCs w:val="19"/>
+        </w:rPr>
+        <w:tab/>
+      </w:r>
+      <w:r>
+        <w:rPr>
+          <w:rFonts w:ascii="Cascadia Mono" w:hAnsi="Cascadia Mono" w:cs="Cascadia Mono"/>
+          <w:color w:val="000000"/>
+          <w:sz w:val="19"/>
+          <w:szCs w:val="19"/>
+        </w:rPr>
+        <w:tab/>
+      </w:r>
+      <w:r>
+        <w:rPr>
+          <w:rFonts w:ascii="Cascadia Mono" w:hAnsi="Cascadia Mono" w:cs="Cascadia Mono"/>
+          <w:color w:val="000000"/>
+          <w:sz w:val="19"/>
+          <w:szCs w:val="19"/>
+        </w:rPr>
+        <w:tab/>
+        <w:t>P3</w:t>
+      </w:r>
+    </w:p>
+    <w:p>
+      <w:pPr>
+        <w:spacing w:after="0"/>
+        <w:rPr>
+          <w:rFonts w:ascii="Cascadia Mono" w:hAnsi="Cascadia Mono" w:cs="Cascadia Mono"/>
+          <w:color w:val="000000"/>
+          <w:sz w:val="19"/>
+          <w:szCs w:val="19"/>
+        </w:rPr>
+      </w:pPr>
+      <w:r>
+        <w:rPr>
+          <w:rFonts w:ascii="Cascadia Mono" w:hAnsi="Cascadia Mono" w:cs="Cascadia Mono"/>
+          <w:color w:val="000000"/>
+          <w:sz w:val="19"/>
+          <w:szCs w:val="19"/>
+        </w:rPr>
+        <w:tab/>
         <w:t>}</w:t>
       </w:r>
     </w:p>
@@ -8686,282 +8922,6 @@
           <w:szCs w:val="19"/>
         </w:rPr>
         <w:tab/>
-      </w:r>
-      <w:r>
-        <w:rPr>
-          <w:rFonts w:ascii="Cascadia Mono" w:hAnsi="Cascadia Mono" w:cs="Cascadia Mono"/>
-          <w:color w:val="000000"/>
-          <w:sz w:val="19"/>
-          <w:szCs w:val="19"/>
-        </w:rPr>
-        <w:tab/>
-      </w:r>
-      <w:r>
-        <w:rPr>
-          <w:rFonts w:ascii="Cascadia Mono" w:hAnsi="Cascadia Mono" w:cs="Cascadia Mono"/>
-          <w:color w:val="000000"/>
-          <w:sz w:val="19"/>
-          <w:szCs w:val="19"/>
-        </w:rPr>
-        <w:t>E5 – L &gt; E1</w:t>
-      </w:r>
-      <w:r>
-        <w:rPr>
-          <w:rFonts w:ascii="Cascadia Mono" w:hAnsi="Cascadia Mono" w:cs="Cascadia Mono"/>
-          <w:color w:val="000000"/>
-          <w:sz w:val="19"/>
-          <w:szCs w:val="19"/>
-        </w:rPr>
-        <w:t xml:space="preserve"> </w:t>
-      </w:r>
-      <w:r>
-        <w:rPr>
-          <w:rFonts w:ascii="Cascadia Mono" w:hAnsi="Cascadia Mono" w:cs="Cascadia Mono"/>
-          <w:color w:val="FF0000"/>
-          <w:sz w:val="19"/>
-          <w:szCs w:val="19"/>
-        </w:rPr>
-        <w:t>//</w:t>
-      </w:r>
-      <w:r>
-        <w:rPr>
-          <w:rFonts w:ascii="Cascadia Mono" w:hAnsi="Cascadia Mono" w:cs="Cascadia Mono"/>
-          <w:color w:val="FF0000"/>
-          <w:sz w:val="19"/>
-          <w:szCs w:val="19"/>
-        </w:rPr>
-        <w:t xml:space="preserve"> </w:t>
-      </w:r>
-      <w:r>
-        <w:rPr>
-          <w:rFonts w:ascii="Cascadia Mono" w:hAnsi="Cascadia Mono" w:cs="Cascadia Mono"/>
-          <w:color w:val="FF0000"/>
-          <w:sz w:val="19"/>
-          <w:szCs w:val="19"/>
-        </w:rPr>
-        <w:t xml:space="preserve">{C, </w:t>
-      </w:r>
-      <w:r>
-        <w:rPr>
-          <w:rFonts w:ascii="Cascadia Mono" w:hAnsi="Cascadia Mono" w:cs="Cascadia Mono"/>
-          <w:color w:val="FF0000"/>
-          <w:sz w:val="19"/>
-          <w:szCs w:val="19"/>
-        </w:rPr>
-        <w:t>E5</w:t>
-      </w:r>
-      <w:r>
-        <w:rPr>
-          <w:rFonts w:ascii="Cascadia Mono" w:hAnsi="Cascadia Mono" w:cs="Cascadia Mono"/>
-          <w:color w:val="FF0000"/>
-          <w:sz w:val="19"/>
-          <w:szCs w:val="19"/>
-        </w:rPr>
-        <w:t>}</w:t>
-      </w:r>
-      <w:r>
-        <w:rPr>
-          <w:rFonts w:ascii="Cascadia Mono" w:hAnsi="Cascadia Mono" w:cs="Cascadia Mono"/>
-          <w:color w:val="FF0000"/>
-          <w:sz w:val="19"/>
-          <w:szCs w:val="19"/>
-        </w:rPr>
-        <w:t xml:space="preserve"> – L &gt; B</w:t>
-      </w:r>
-    </w:p>
-    <w:p>
-      <w:pPr>
-        <w:spacing w:after="0"/>
-        <w:rPr>
-          <w:rFonts w:ascii="Cascadia Mono" w:hAnsi="Cascadia Mono" w:cs="Cascadia Mono"/>
-          <w:color w:val="000000"/>
-          <w:sz w:val="19"/>
-          <w:szCs w:val="19"/>
-        </w:rPr>
-      </w:pPr>
-      <w:r>
-        <w:rPr>
-          <w:rFonts w:ascii="Cascadia Mono" w:hAnsi="Cascadia Mono" w:cs="Cascadia Mono"/>
-          <w:color w:val="000000"/>
-          <w:sz w:val="19"/>
-          <w:szCs w:val="19"/>
-        </w:rPr>
-        <w:tab/>
-      </w:r>
-      <w:r>
-        <w:rPr>
-          <w:rFonts w:ascii="Cascadia Mono" w:hAnsi="Cascadia Mono" w:cs="Cascadia Mono"/>
-          <w:color w:val="000000"/>
-          <w:sz w:val="19"/>
-          <w:szCs w:val="19"/>
-        </w:rPr>
-        <w:tab/>
-      </w:r>
-      <w:r>
-        <w:rPr>
-          <w:rFonts w:ascii="Cascadia Mono" w:hAnsi="Cascadia Mono" w:cs="Cascadia Mono"/>
-          <w:color w:val="000000"/>
-          <w:sz w:val="19"/>
-          <w:szCs w:val="19"/>
-        </w:rPr>
-        <w:t>P1 – L &gt; B</w:t>
-      </w:r>
-    </w:p>
-    <w:p>
-      <w:pPr>
-        <w:spacing w:after="0"/>
-        <w:rPr>
-          <w:rFonts w:ascii="Cascadia Mono" w:hAnsi="Cascadia Mono" w:cs="Cascadia Mono"/>
-          <w:color w:val="000000"/>
-          <w:sz w:val="19"/>
-          <w:szCs w:val="19"/>
-        </w:rPr>
-      </w:pPr>
-      <w:r>
-        <w:rPr>
-          <w:rFonts w:ascii="Cascadia Mono" w:hAnsi="Cascadia Mono" w:cs="Cascadia Mono"/>
-          <w:color w:val="000000"/>
-          <w:sz w:val="19"/>
-          <w:szCs w:val="19"/>
-        </w:rPr>
-        <w:tab/>
-      </w:r>
-      <w:r>
-        <w:rPr>
-          <w:rFonts w:ascii="Cascadia Mono" w:hAnsi="Cascadia Mono" w:cs="Cascadia Mono"/>
-          <w:color w:val="000000"/>
-          <w:sz w:val="19"/>
-          <w:szCs w:val="19"/>
-        </w:rPr>
-        <w:tab/>
-        <w:t>P2</w:t>
-      </w:r>
-      <w:r>
-        <w:rPr>
-          <w:rFonts w:ascii="Cascadia Mono" w:hAnsi="Cascadia Mono" w:cs="Cascadia Mono"/>
-          <w:color w:val="000000"/>
-          <w:sz w:val="19"/>
-          <w:szCs w:val="19"/>
-        </w:rPr>
-        <w:t xml:space="preserve"> </w:t>
-      </w:r>
-    </w:p>
-    <w:p>
-      <w:pPr>
-        <w:spacing w:after="0"/>
-        <w:rPr>
-          <w:rFonts w:ascii="Cascadia Mono" w:hAnsi="Cascadia Mono" w:cs="Cascadia Mono"/>
-          <w:color w:val="000000"/>
-          <w:sz w:val="19"/>
-          <w:szCs w:val="19"/>
-        </w:rPr>
-      </w:pPr>
-      <w:r>
-        <w:rPr>
-          <w:rFonts w:ascii="Cascadia Mono" w:hAnsi="Cascadia Mono" w:cs="Cascadia Mono"/>
-          <w:color w:val="000000"/>
-          <w:sz w:val="19"/>
-          <w:szCs w:val="19"/>
-        </w:rPr>
-        <w:tab/>
-      </w:r>
-      <w:r>
-        <w:rPr>
-          <w:rFonts w:ascii="Cascadia Mono" w:hAnsi="Cascadia Mono" w:cs="Cascadia Mono"/>
-          <w:color w:val="000000"/>
-          <w:sz w:val="19"/>
-          <w:szCs w:val="19"/>
-        </w:rPr>
-        <w:tab/>
-        <w:t>E2</w:t>
-      </w:r>
-    </w:p>
-    <w:p>
-      <w:pPr>
-        <w:spacing w:after="0"/>
-        <w:rPr>
-          <w:rFonts w:ascii="Cascadia Mono" w:hAnsi="Cascadia Mono" w:cs="Cascadia Mono"/>
-          <w:color w:val="000000"/>
-          <w:sz w:val="19"/>
-          <w:szCs w:val="19"/>
-        </w:rPr>
-      </w:pPr>
-      <w:r>
-        <w:rPr>
-          <w:rFonts w:ascii="Cascadia Mono" w:hAnsi="Cascadia Mono" w:cs="Cascadia Mono"/>
-          <w:color w:val="000000"/>
-          <w:sz w:val="19"/>
-          <w:szCs w:val="19"/>
-        </w:rPr>
-        <w:tab/>
-      </w:r>
-      <w:r>
-        <w:rPr>
-          <w:rFonts w:ascii="Cascadia Mono" w:hAnsi="Cascadia Mono" w:cs="Cascadia Mono"/>
-          <w:color w:val="000000"/>
-          <w:sz w:val="19"/>
-          <w:szCs w:val="19"/>
-        </w:rPr>
-        <w:tab/>
-      </w:r>
-      <w:r>
-        <w:rPr>
-          <w:rFonts w:ascii="Cascadia Mono" w:hAnsi="Cascadia Mono" w:cs="Cascadia Mono"/>
-          <w:color w:val="000000"/>
-          <w:sz w:val="19"/>
-          <w:szCs w:val="19"/>
-        </w:rPr>
-        <w:tab/>
-        <w:t>P3</w:t>
-      </w:r>
-    </w:p>
-    <w:p>
-      <w:pPr>
-        <w:spacing w:after="0"/>
-        <w:rPr>
-          <w:rFonts w:ascii="Cascadia Mono" w:hAnsi="Cascadia Mono" w:cs="Cascadia Mono"/>
-          <w:color w:val="000000"/>
-          <w:sz w:val="19"/>
-          <w:szCs w:val="19"/>
-        </w:rPr>
-      </w:pPr>
-      <w:r>
-        <w:rPr>
-          <w:rFonts w:ascii="Cascadia Mono" w:hAnsi="Cascadia Mono" w:cs="Cascadia Mono"/>
-          <w:color w:val="000000"/>
-          <w:sz w:val="19"/>
-          <w:szCs w:val="19"/>
-        </w:rPr>
-        <w:tab/>
-        <w:t>}</w:t>
-      </w:r>
-    </w:p>
-    <w:p>
-      <w:pPr>
-        <w:spacing w:after="0"/>
-        <w:rPr>
-          <w:rFonts w:ascii="Cascadia Mono" w:hAnsi="Cascadia Mono" w:cs="Cascadia Mono"/>
-          <w:color w:val="000000"/>
-          <w:sz w:val="19"/>
-          <w:szCs w:val="19"/>
-        </w:rPr>
-      </w:pPr>
-      <w:r>
-        <w:rPr>
-          <w:rFonts w:ascii="Cascadia Mono" w:hAnsi="Cascadia Mono" w:cs="Cascadia Mono"/>
-          <w:color w:val="000000"/>
-          <w:sz w:val="19"/>
-          <w:szCs w:val="19"/>
-        </w:rPr>
-        <w:tab/>
-      </w:r>
-      <w:r>
-        <w:rPr>
-          <w:rFonts w:ascii="Cascadia Mono" w:hAnsi="Cascadia Mono" w:cs="Cascadia Mono"/>
-          <w:color w:val="000000"/>
-          <w:sz w:val="19"/>
-          <w:szCs w:val="19"/>
-        </w:rPr>
         <w:t>P4 – L &gt; B</w:t>
       </w:r>
     </w:p>
@@ -10149,13 +10109,6 @@
           <w:szCs w:val="19"/>
         </w:rPr>
         <w:tab/>
-      </w:r>
-      <w:r>
-        <w:rPr>
-          <w:rFonts w:ascii="Cascadia Mono" w:hAnsi="Cascadia Mono" w:cs="Cascadia Mono"/>
-          <w:sz w:val="19"/>
-          <w:szCs w:val="19"/>
-        </w:rPr>
         <w:t>last = &amp;ListPara.Last();</w:t>
       </w:r>
     </w:p>
@@ -10215,13 +10168,6 @@
           <w:szCs w:val="19"/>
         </w:rPr>
         <w:tab/>
-      </w:r>
-      <w:r>
-        <w:rPr>
-          <w:rFonts w:ascii="Cascadia Mono" w:hAnsi="Cascadia Mono" w:cs="Cascadia Mono"/>
-          <w:sz w:val="19"/>
-          <w:szCs w:val="19"/>
-        </w:rPr>
         <w:t>item = *first</w:t>
       </w:r>
     </w:p>
@@ -10620,14 +10566,6 @@
           <w:szCs w:val="19"/>
         </w:rPr>
         <w:tab/>
-      </w:r>
-      <w:r>
-        <w:rPr>
-          <w:rFonts w:ascii="Cascadia Mono" w:hAnsi="Cascadia Mono" w:cs="Cascadia Mono"/>
-          <w:color w:val="000000"/>
-          <w:sz w:val="19"/>
-          <w:szCs w:val="19"/>
-        </w:rPr>
         <w:t>{C}</w:t>
       </w:r>
     </w:p>
@@ -10879,14 +10817,6 @@
           <w:szCs w:val="19"/>
         </w:rPr>
         <w:tab/>
-      </w:r>
-      <w:r>
-        <w:rPr>
-          <w:rFonts w:ascii="Cascadia Mono" w:hAnsi="Cascadia Mono" w:cs="Cascadia Mono"/>
-          <w:color w:val="000000"/>
-          <w:sz w:val="19"/>
-          <w:szCs w:val="19"/>
-        </w:rPr>
         <w:t xml:space="preserve">P15 </w:t>
       </w:r>
       <w:r>
@@ -11417,14 +11347,6 @@
           <w:szCs w:val="19"/>
         </w:rPr>
         <w:tab/>
-      </w:r>
-      <w:r>
-        <w:rPr>
-          <w:rFonts w:ascii="Cascadia Mono" w:hAnsi="Cascadia Mono" w:cs="Cascadia Mono"/>
-          <w:color w:val="000000"/>
-          <w:sz w:val="19"/>
-          <w:szCs w:val="19"/>
-        </w:rPr>
         <w:t>}</w:t>
       </w:r>
     </w:p>
@@ -11455,14 +11377,6 @@
           <w:szCs w:val="19"/>
         </w:rPr>
         <w:tab/>
-      </w:r>
-      <w:r>
-        <w:rPr>
-          <w:rFonts w:ascii="Cascadia Mono" w:hAnsi="Cascadia Mono" w:cs="Cascadia Mono"/>
-          <w:color w:val="000000"/>
-          <w:sz w:val="19"/>
-          <w:szCs w:val="19"/>
-        </w:rPr>
         <w:t>P4 – L &gt; B</w:t>
       </w:r>
     </w:p>
@@ -11578,37 +11492,39 @@
           <w:sz w:val="26"/>
           <w:szCs w:val="26"/>
         </w:rPr>
-        <w:t>{A: id, name; id € int, name € string}</w:t>
-      </w:r>
-      <w:r>
+        <w:t>{A: id, name; id € int, name € string} và {B: MessageBox; MessageBox € enums}.</w:t>
+      </w:r>
+    </w:p>
+    <w:p>
+      <w:pPr>
+        <w:spacing w:after="0"/>
         <w:rPr>
           <w:rFonts w:ascii="Times New Roman" w:hAnsi="Times New Roman" w:cs="Times New Roman"/>
           <w:color w:val="000000"/>
           <w:sz w:val="26"/>
           <w:szCs w:val="26"/>
         </w:rPr>
-        <w:t xml:space="preserve"> và</w:t>
-      </w:r>
-      <w:r>
+      </w:pPr>
+    </w:p>
+    <w:p>
+      <w:pPr>
+        <w:spacing w:after="0"/>
         <w:rPr>
           <w:rFonts w:ascii="Times New Roman" w:hAnsi="Times New Roman" w:cs="Times New Roman"/>
           <w:color w:val="000000"/>
           <w:sz w:val="26"/>
           <w:szCs w:val="26"/>
         </w:rPr>
-        <w:t xml:space="preserve"> {B: MessageBox; MessageBox € enums}.</w:t>
-      </w:r>
-    </w:p>
-    <w:p>
-      <w:pPr>
-        <w:spacing w:after="0"/>
+      </w:pPr>
+      <w:r>
         <w:rPr>
           <w:rFonts w:ascii="Times New Roman" w:hAnsi="Times New Roman" w:cs="Times New Roman"/>
           <w:color w:val="000000"/>
           <w:sz w:val="26"/>
           <w:szCs w:val="26"/>
         </w:rPr>
-      </w:pPr>
+        <w:t>Ta cần chứng tỏ {A} P {B}.</w:t>
+      </w:r>
     </w:p>
     <w:p>
       <w:pPr>
@@ -11620,38 +11536,36 @@
           <w:szCs w:val="26"/>
         </w:rPr>
       </w:pPr>
-      <w:r>
+    </w:p>
+    <w:p>
+      <w:pPr>
+        <w:spacing w:after="0"/>
+        <w:ind w:left="720"/>
         <w:rPr>
           <w:rFonts w:ascii="Times New Roman" w:hAnsi="Times New Roman" w:cs="Times New Roman"/>
           <w:color w:val="000000"/>
           <w:sz w:val="26"/>
           <w:szCs w:val="26"/>
         </w:rPr>
-        <w:t>Ta cần chứng tỏ {A} P {B}.</w:t>
-      </w:r>
-    </w:p>
-    <w:p>
-      <w:pPr>
-        <w:spacing w:after="0"/>
+      </w:pPr>
+      <w:r>
         <w:rPr>
           <w:rFonts w:ascii="Times New Roman" w:hAnsi="Times New Roman" w:cs="Times New Roman"/>
           <w:color w:val="000000"/>
           <w:sz w:val="26"/>
           <w:szCs w:val="26"/>
         </w:rPr>
-      </w:pPr>
-    </w:p>
-    <w:p>
-      <w:pPr>
-        <w:spacing w:after="0"/>
-        <w:ind w:left="720"/>
+        <w:t>+ Xét mệnh đề</w:t>
+      </w:r>
+      <w:r>
         <w:rPr>
           <w:rFonts w:ascii="Times New Roman" w:hAnsi="Times New Roman" w:cs="Times New Roman"/>
           <w:color w:val="000000"/>
           <w:sz w:val="26"/>
           <w:szCs w:val="26"/>
         </w:rPr>
-      </w:pPr>
+        <w:t xml:space="preserve"> </w:t>
+      </w:r>
       <w:r>
         <w:rPr>
           <w:rFonts w:ascii="Times New Roman" w:hAnsi="Times New Roman" w:cs="Times New Roman"/>
@@ -11659,43 +11573,7 @@
           <w:sz w:val="26"/>
           <w:szCs w:val="26"/>
         </w:rPr>
-        <w:t>+ Xét mệnh đề</w:t>
-      </w:r>
-      <w:r>
-        <w:rPr>
-          <w:rFonts w:ascii="Times New Roman" w:hAnsi="Times New Roman" w:cs="Times New Roman"/>
-          <w:color w:val="000000"/>
-          <w:sz w:val="26"/>
-          <w:szCs w:val="26"/>
-        </w:rPr>
-        <w:t xml:space="preserve"> </w:t>
-      </w:r>
-      <w:r>
-        <w:rPr>
-          <w:rFonts w:ascii="Times New Roman" w:hAnsi="Times New Roman" w:cs="Times New Roman"/>
-          <w:color w:val="000000"/>
-          <w:sz w:val="26"/>
-          <w:szCs w:val="26"/>
-        </w:rPr>
-        <w:t xml:space="preserve">bất </w:t>
-      </w:r>
-      <w:r>
-        <w:rPr>
-          <w:rFonts w:ascii="Times New Roman" w:hAnsi="Times New Roman" w:cs="Times New Roman"/>
-          <w:color w:val="000000"/>
-          <w:sz w:val="26"/>
-          <w:szCs w:val="26"/>
-        </w:rPr>
-        <w:t>biến {C: id, name, command, listPara, i; id € int, name € string, command € SQLcommand, listPara € string [], i € int}</w:t>
-      </w:r>
-      <w:r>
-        <w:rPr>
-          <w:rFonts w:ascii="Times New Roman" w:hAnsi="Times New Roman" w:cs="Times New Roman"/>
-          <w:color w:val="000000"/>
-          <w:sz w:val="26"/>
-          <w:szCs w:val="26"/>
-        </w:rPr>
-        <w:t>.</w:t>
+        <w:t>bất biến {C: id, name, command, listPara, i; id € int, name € string, command € SQLcommand, listPara € string [], i € int}.</w:t>
       </w:r>
     </w:p>
     <w:p>
@@ -12294,79 +12172,7 @@
           <w:sz w:val="26"/>
           <w:szCs w:val="26"/>
         </w:rPr>
-        <w:t xml:space="preserve">+ P5 là đoạn trình tạo nên đầu vào cho P6. Hay {A} P5 {A1}. Tại đây {A} thay đổi tính chất từ </w:t>
-      </w:r>
-      <w:r>
-        <w:rPr>
-          <w:rFonts w:ascii="Times New Roman" w:hAnsi="Times New Roman" w:cs="Times New Roman"/>
-          <w:color w:val="000000"/>
-          <w:sz w:val="26"/>
-          <w:szCs w:val="26"/>
-        </w:rPr>
-        <w:t xml:space="preserve">{A: id, name; id € int, name € string} </w:t>
-      </w:r>
-      <w:r>
-        <w:rPr>
-          <w:rFonts w:ascii="Times New Roman" w:hAnsi="Times New Roman" w:cs="Times New Roman"/>
-          <w:color w:val="000000"/>
-          <w:sz w:val="26"/>
-          <w:szCs w:val="26"/>
-        </w:rPr>
-        <w:t xml:space="preserve">thành </w:t>
-      </w:r>
-      <w:r>
-        <w:rPr>
-          <w:rFonts w:ascii="Times New Roman" w:hAnsi="Times New Roman" w:cs="Times New Roman"/>
-          <w:color w:val="000000"/>
-          <w:sz w:val="26"/>
-          <w:szCs w:val="26"/>
-        </w:rPr>
-        <w:t>{A</w:t>
-      </w:r>
-      <w:r>
-        <w:rPr>
-          <w:rFonts w:ascii="Times New Roman" w:hAnsi="Times New Roman" w:cs="Times New Roman"/>
-          <w:color w:val="000000"/>
-          <w:sz w:val="26"/>
-          <w:szCs w:val="26"/>
-        </w:rPr>
-        <w:t>1</w:t>
-      </w:r>
-      <w:r>
-        <w:rPr>
-          <w:rFonts w:ascii="Times New Roman" w:hAnsi="Times New Roman" w:cs="Times New Roman"/>
-          <w:color w:val="000000"/>
-          <w:sz w:val="26"/>
-          <w:szCs w:val="26"/>
-        </w:rPr>
-        <w:t>:</w:t>
-      </w:r>
-      <w:r>
-        <w:rPr>
-          <w:rFonts w:ascii="Times New Roman" w:hAnsi="Times New Roman" w:cs="Times New Roman"/>
-          <w:color w:val="000000"/>
-          <w:sz w:val="26"/>
-          <w:szCs w:val="26"/>
-        </w:rPr>
-        <w:t xml:space="preserve"> query, query € string</w:t>
-      </w:r>
-      <w:r>
-        <w:rPr>
-          <w:rFonts w:ascii="Times New Roman" w:hAnsi="Times New Roman" w:cs="Times New Roman"/>
-          <w:color w:val="000000"/>
-          <w:sz w:val="26"/>
-          <w:szCs w:val="26"/>
-        </w:rPr>
-        <w:t>}</w:t>
-      </w:r>
-      <w:r>
-        <w:rPr>
-          <w:rFonts w:ascii="Times New Roman" w:hAnsi="Times New Roman" w:cs="Times New Roman"/>
-          <w:color w:val="000000"/>
-          <w:sz w:val="26"/>
-          <w:szCs w:val="26"/>
-        </w:rPr>
-        <w:t>.</w:t>
+        <w:t>+ P5 là đoạn trình tạo nên đầu vào cho P6. Hay {A} P5 {A1}. Tại đây {A} thay đổi tính chất từ {A: id, name; id € int, name € string} thành {A1: query, query € string}.</w:t>
       </w:r>
     </w:p>
     <w:p>

</xml_diff>